<commit_message>
plot closing price, volume and modified the report
</commit_message>
<xml_diff>
--- a/DV&N_25100660.docx
+++ b/DV&N_25100660.docx
@@ -27,25 +27,7 @@
           <w:sz w:val="60"/>
           <w:szCs w:val="60"/>
         </w:rPr>
-        <w:t xml:space="preserve">Individual </w:t>
-      </w:r>
-      <w:r>
-        <w:rPr>
-          <w:b w:val="0"/>
-          <w:color w:val="039BE5"/>
-          <w:sz w:val="60"/>
-          <w:szCs w:val="60"/>
-        </w:rPr>
-        <w:t>Assignment</w:t>
-      </w:r>
-      <w:r>
-        <w:rPr>
-          <w:b w:val="0"/>
-          <w:color w:val="039BE5"/>
-          <w:sz w:val="60"/>
-          <w:szCs w:val="60"/>
-        </w:rPr>
-        <w:t xml:space="preserve"> 1</w:t>
+        <w:t>Individual Assignment 1</w:t>
       </w:r>
       <w:r>
         <w:br/>
@@ -55,7 +37,14 @@
           <w:sz w:val="56"/>
           <w:szCs w:val="56"/>
         </w:rPr>
-        <w:t>Collaborative Development of Data Explorer Web App</w:t>
+        <w:t xml:space="preserve">Apple Inc. Stock Price </w:t>
+      </w:r>
+      <w:r>
+        <w:rPr>
+          <w:sz w:val="56"/>
+          <w:szCs w:val="56"/>
+        </w:rPr>
+        <w:t>Visualization</w:t>
       </w:r>
     </w:p>
     <w:p>
@@ -77,13 +66,8 @@
         <w:rPr>
           <w:noProof/>
         </w:rPr>
-      </w:r>
-      <w:r>
-        <w:rPr>
-          <w:noProof/>
-        </w:rPr>
-        <w:pict w14:anchorId="2AFB5F7B">
-          <v:shape id="_x0000_i1032" type="#_x0000_t75" alt="short line" style="width:35.6pt;height:4.75pt;visibility:visible;mso-wrap-style:square;mso-width-percent:0;mso-height-percent:0;mso-width-percent:0;mso-height-percent:0">
+        <w:pict w14:anchorId="7509FF7B">
+          <v:shape id="_x0000_i1025" type="#_x0000_t75" alt="short line" style="width:36.4pt;height:4.75pt;visibility:visible;mso-wrap-style:square;mso-width-percent:0;mso-height-percent:0;mso-width-percent:0;mso-height-percent:0">
             <v:imagedata r:id="rId7" o:title="short line"/>
           </v:shape>
         </w:pict>
@@ -98,65 +82,96 @@
           <w:szCs w:val="32"/>
         </w:rPr>
       </w:pPr>
-      <w:r>
+    </w:p>
+    <w:p>
+      <w:pPr>
+        <w:spacing w:before="0"/>
         <w:rPr>
           <w:color w:val="666666"/>
           <w:sz w:val="32"/>
           <w:szCs w:val="32"/>
         </w:rPr>
-        <w:t>1</w:t>
-      </w:r>
-      <w:r>
+      </w:pPr>
+    </w:p>
+    <w:p>
+      <w:pPr>
+        <w:spacing w:before="0"/>
         <w:rPr>
           <w:color w:val="666666"/>
           <w:sz w:val="32"/>
           <w:szCs w:val="32"/>
         </w:rPr>
-        <w:t>0 November 2023</w:t>
-      </w:r>
-    </w:p>
-    <w:p>
-      <w:pPr>
-        <w:spacing w:before="0" w:line="240" w:lineRule="auto"/>
+      </w:pPr>
+    </w:p>
+    <w:p>
+      <w:pPr>
+        <w:spacing w:before="0"/>
         <w:rPr>
           <w:color w:val="666666"/>
-          <w:sz w:val="26"/>
-          <w:szCs w:val="26"/>
-        </w:rPr>
-      </w:pPr>
-      <w:r>
+          <w:sz w:val="32"/>
+          <w:szCs w:val="32"/>
+        </w:rPr>
+      </w:pPr>
+    </w:p>
+    <w:p>
+      <w:pPr>
+        <w:spacing w:before="0"/>
         <w:rPr>
           <w:color w:val="666666"/>
-          <w:sz w:val="26"/>
-          <w:szCs w:val="26"/>
-        </w:rPr>
-        <w:t>A</w:t>
-      </w:r>
-      <w:r>
+          <w:sz w:val="32"/>
+          <w:szCs w:val="32"/>
+        </w:rPr>
+      </w:pPr>
+    </w:p>
+    <w:p>
+      <w:pPr>
+        <w:spacing w:before="0"/>
         <w:rPr>
           <w:color w:val="666666"/>
-          <w:sz w:val="26"/>
-          <w:szCs w:val="26"/>
-        </w:rPr>
-        <w:t>kanksha Kamath (24683498)</w:t>
-      </w:r>
-    </w:p>
-    <w:p>
-      <w:pPr>
-        <w:spacing w:before="0" w:line="240" w:lineRule="auto"/>
+          <w:sz w:val="32"/>
+          <w:szCs w:val="32"/>
+        </w:rPr>
+      </w:pPr>
+      <w:r>
         <w:rPr>
           <w:color w:val="666666"/>
-          <w:sz w:val="26"/>
-          <w:szCs w:val="26"/>
-        </w:rPr>
-      </w:pPr>
+          <w:sz w:val="32"/>
+          <w:szCs w:val="32"/>
+        </w:rPr>
+        <w:t>25</w:t>
+      </w:r>
       <w:r>
         <w:rPr>
           <w:color w:val="666666"/>
-          <w:sz w:val="26"/>
-          <w:szCs w:val="26"/>
-        </w:rPr>
-        <w:t>Cong Tuan Minh Le (25165123)</w:t>
+          <w:sz w:val="32"/>
+          <w:szCs w:val="32"/>
+          <w:vertAlign w:val="superscript"/>
+        </w:rPr>
+        <w:t>th</w:t>
+      </w:r>
+      <w:r>
+        <w:rPr>
+          <w:color w:val="666666"/>
+          <w:sz w:val="32"/>
+          <w:szCs w:val="32"/>
+        </w:rPr>
+        <w:t xml:space="preserve"> February</w:t>
+      </w:r>
+      <w:r>
+        <w:rPr>
+          <w:color w:val="666666"/>
+          <w:sz w:val="32"/>
+          <w:szCs w:val="32"/>
+        </w:rPr>
+        <w:t xml:space="preserve"> 202</w:t>
+      </w:r>
+      <w:r>
+        <w:rPr>
+          <w:color w:val="666666"/>
+          <w:sz w:val="32"/>
+          <w:szCs w:val="32"/>
+        </w:rPr>
+        <w:t>4</w:t>
       </w:r>
     </w:p>
     <w:p>
@@ -219,18 +234,24 @@
           <w:sz w:val="28"/>
           <w:szCs w:val="28"/>
         </w:rPr>
-        <w:t xml:space="preserve">94692 - Data Science </w:t>
-      </w:r>
-      <w:proofErr w:type="spellStart"/>
+        <w:t xml:space="preserve">36104 </w:t>
+      </w:r>
       <w:r>
         <w:rPr>
           <w:color w:val="039BE5"/>
           <w:sz w:val="28"/>
           <w:szCs w:val="28"/>
         </w:rPr>
-        <w:t>Practise</w:t>
-      </w:r>
-      <w:proofErr w:type="spellEnd"/>
+        <w:t xml:space="preserve">- Data </w:t>
+      </w:r>
+      <w:r>
+        <w:rPr>
+          <w:color w:val="039BE5"/>
+          <w:sz w:val="28"/>
+          <w:szCs w:val="28"/>
+        </w:rPr>
+        <w:t>Visualization and Narratives</w:t>
+      </w:r>
     </w:p>
     <w:p>
       <w:pPr>
@@ -319,7 +340,6 @@
           <w:docPartUnique/>
         </w:docPartObj>
       </w:sdtPr>
-      <w:sdtEndPr/>
       <w:sdtContent>
         <w:p>
           <w:pPr>
@@ -1709,10 +1729,7 @@
       <w:bookmarkEnd w:id="11"/>
       <w:r>
         <w:lastRenderedPageBreak/>
-        <w:t xml:space="preserve"> </w:t>
-      </w:r>
-      <w:r>
-        <w:t>3. Web App Presentation</w:t>
+        <w:t xml:space="preserve"> 3. Web App Presentation</w:t>
       </w:r>
     </w:p>
     <w:p>
@@ -2079,6 +2096,7 @@
           <w:sz w:val="14"/>
           <w:szCs w:val="14"/>
         </w:rPr>
+        <w:lastRenderedPageBreak/>
         <w:t xml:space="preserve"> </w:t>
       </w:r>
       <w:r>
@@ -2094,7 +2112,6 @@
         <w:spacing w:before="0"/>
       </w:pPr>
       <w:r>
-        <w:lastRenderedPageBreak/>
         <w:t xml:space="preserve">A radio button for selecting the method to display rows from the chosen table: </w:t>
       </w:r>
     </w:p>
@@ -2403,6 +2420,7 @@
         <w:spacing w:before="240" w:after="240"/>
       </w:pPr>
       <w:r>
+        <w:lastRenderedPageBreak/>
         <w:t>The third tab functions similarly to the second tab but displays data of columns with text in them. A selection box is provided that displays a list of all the text columns in the datafile that a user can choose from. The data from the chosen column will be displayed in the following manner:</w:t>
       </w:r>
     </w:p>
@@ -2434,7 +2452,6 @@
         <w:spacing w:before="0"/>
       </w:pPr>
       <w:r>
-        <w:lastRenderedPageBreak/>
         <w:t>The number of unique values</w:t>
       </w:r>
     </w:p>
@@ -2814,6 +2831,7 @@
       <w:bookmarkStart w:id="13" w:name="_45n0ez5etgvf" w:colFirst="0" w:colLast="0"/>
       <w:bookmarkEnd w:id="13"/>
       <w:r>
+        <w:lastRenderedPageBreak/>
         <w:t>3.2. Instructions To Launch the App</w:t>
       </w:r>
     </w:p>
@@ -2837,7 +2855,6 @@
     </w:p>
     <w:p>
       <w:r>
-        <w:lastRenderedPageBreak/>
         <w:t xml:space="preserve"> </w:t>
       </w:r>
       <w:hyperlink r:id="rId8">
@@ -3119,6 +3136,7 @@
         <w:rPr>
           <w:b/>
         </w:rPr>
+        <w:lastRenderedPageBreak/>
         <w:t>Potential Error for Apple Chip Users</w:t>
       </w:r>
     </w:p>
@@ -3127,7 +3145,6 @@
         <w:rPr>
           <w:noProof/>
         </w:rPr>
-        <w:lastRenderedPageBreak/>
         <w:drawing>
           <wp:inline distT="114300" distB="114300" distL="114300" distR="114300" wp14:anchorId="6781E735" wp14:editId="7D8FC945">
             <wp:extent cx="5943600" cy="977900"/>
@@ -3455,6 +3472,7 @@
                 <w:sz w:val="24"/>
                 <w:szCs w:val="24"/>
               </w:rPr>
+              <w:lastRenderedPageBreak/>
               <w:t>Actor</w:t>
             </w:r>
           </w:p>
@@ -3528,7 +3546,6 @@
                 <w:sz w:val="24"/>
                 <w:szCs w:val="24"/>
               </w:rPr>
-              <w:lastRenderedPageBreak/>
               <w:t>Flow</w:t>
             </w:r>
           </w:p>
@@ -5114,10 +5131,7 @@
     </w:p>
     <w:p>
       <w:r>
-        <w:t>As data scientists reflect on the development of the Data Explorer Web Application, the significance of data product development skills become more important. Working in the Data Science field, it is not sufficient to simply extract insights from data, you must be able to develop efficient tools to facilitate this process for others. By shifting their focus from data analysis to the development of data products, data scientists expand their influence by connecting technical analysis with business applicatio</w:t>
-      </w:r>
-      <w:r>
-        <w:t>ns.</w:t>
+        <w:t>As data scientists reflect on the development of the Data Explorer Web Application, the significance of data product development skills become more important. Working in the Data Science field, it is not sufficient to simply extract insights from data, you must be able to develop efficient tools to facilitate this process for others. By shifting their focus from data analysis to the development of data products, data scientists expand their influence by connecting technical analysis with business applications.</w:t>
       </w:r>
     </w:p>
     <w:p/>
@@ -5160,8 +5174,11 @@
         <w:spacing w:before="0" w:line="276" w:lineRule="auto"/>
       </w:pPr>
       <w:r>
+        <w:t xml:space="preserve">As a result of the present trend of AI development, data products will inevitably become more complex. Complex decision-making processes can be automated by AI, which can also personalize </w:t>
+      </w:r>
+      <w:r>
         <w:lastRenderedPageBreak/>
-        <w:t>As a result of the present trend of AI development, data products will inevitably become more complex. Complex decision-making processes can be automated by AI, which can also personalize user experiences and offer various predictive insights. Data scientists are confronted with the task and privilege of utilizing these technologies in order to construct inventive resolutions that tackle tangible issues.</w:t>
+        <w:t>user experiences and offer various predictive insights. Data scientists are confronted with the task and privilege of utilizing these technologies in order to construct inventive resolutions that tackle tangible issues.</w:t>
       </w:r>
     </w:p>
     <w:p>
@@ -5174,10 +5191,7 @@
         <w:spacing w:before="0" w:line="276" w:lineRule="auto"/>
       </w:pPr>
       <w:r>
-        <w:t>The career progression of data scientists can be substantially enhanced through the development of data products. By transcending mere analysis, they exert a direct impact on decision-making and strategy, thereby demonstrating their capacity to convert technical proficiency into concrete business benefits. With the growing integration of data into various spheres of society and business, the capacity of data scientists to construct data products will emerge as a critical differentiating factor, establishing</w:t>
-      </w:r>
-      <w:r>
-        <w:t xml:space="preserve"> them as frontrunners in the domain of data-driven innovation.</w:t>
+        <w:t>The career progression of data scientists can be substantially enhanced through the development of data products. By transcending mere analysis, they exert a direct impact on decision-making and strategy, thereby demonstrating their capacity to convert technical proficiency into concrete business benefits. With the growing integration of data into various spheres of society and business, the capacity of data scientists to construct data products will emerge as a critical differentiating factor, establishing them as frontrunners in the domain of data-driven innovation.</w:t>
       </w:r>
     </w:p>
     <w:p>
@@ -6949,7 +6963,6 @@
           <w:sz w:val="22"/>
           <w:szCs w:val="22"/>
         </w:rPr>
-        <w:lastRenderedPageBreak/>
         <w:drawing>
           <wp:inline distT="114300" distB="114300" distL="114300" distR="114300" wp14:anchorId="6A3D0F1A" wp14:editId="43793C8D">
             <wp:extent cx="438150" cy="57150"/>
@@ -7012,18 +7025,12 @@
     </w:p>
     <w:p>
       <w:r>
-        <w:t>The successful completion of the Data Explorer Web Application Project signifies the integration of technical achievement and collaborative effort. Despite the fact that we have encountered some obstacles in the collaboration process, the endeavor has effectively manifested a tool that simplifies and enables anyone to conduct exploratory data analysis, thereby fulfilling the foreseen objectives and satisfying the varied requirements of its stakeholders. The accomplishment highlights the substantial progress</w:t>
-      </w:r>
-      <w:r>
-        <w:t xml:space="preserve"> achieved by every member of Group 25 in bridging the gap between user accessibility and complex data analysis.</w:t>
-      </w:r>
-    </w:p>
-    <w:p>
-      <w:r>
-        <w:t>By successfully combining a user-friendly interface with robust and scalable data processing capabilities, the team hasn’t only achieved the objectives of the project but also established a model for creation of intuitive data science tools in academic environments. The project’s prediction of validation that comprehensive data analysis tools can be developed to accommodate a diverse user base through the application of user-centered design, collaboration, and the integration of the appropriate set of skill</w:t>
-      </w:r>
-      <w:r>
-        <w:t xml:space="preserve">s. It's solid evidence that the app not only meets all the stakeholder requirements </w:t>
+        <w:t>The successful completion of the Data Explorer Web Application Project signifies the integration of technical achievement and collaborative effort. Despite the fact that we have encountered some obstacles in the collaboration process, the endeavor has effectively manifested a tool that simplifies and enables anyone to conduct exploratory data analysis, thereby fulfilling the foreseen objectives and satisfying the varied requirements of its stakeholders. The accomplishment highlights the substantial progress achieved by every member of Group 25 in bridging the gap between user accessibility and complex data analysis.</w:t>
+      </w:r>
+    </w:p>
+    <w:p>
+      <w:r>
+        <w:t xml:space="preserve">By successfully combining a user-friendly interface with robust and scalable data processing capabilities, the team hasn’t only achieved the objectives of the project but also established a model for creation of intuitive data science tools in academic environments. The project’s prediction of validation that comprehensive data analysis tools can be developed to accommodate a diverse user base through the application of user-centered design, collaboration, and the integration of the appropriate set of skills. It's solid evidence that the app not only meets all the stakeholder requirements </w:t>
       </w:r>
       <w:proofErr w:type="gramStart"/>
       <w:r>
@@ -7205,10 +7212,7 @@
       </w:r>
       <w:proofErr w:type="spellEnd"/>
       <w:r>
-        <w:t xml:space="preserve"> Docs</w:t>
-      </w:r>
-      <w:r>
-        <w:t>. https://docs.streamlit.io/. Accessed 14 Oct. 2023.</w:t>
+        <w:t xml:space="preserve"> Docs. https://docs.streamlit.io/. Accessed 14 Oct. 2023.</w:t>
       </w:r>
     </w:p>
     <w:p>
@@ -8205,7 +8209,6 @@
               <w:spacing w:before="0" w:line="240" w:lineRule="auto"/>
             </w:pPr>
             <w:r>
-              <w:lastRenderedPageBreak/>
               <w:t>4-Nov-2023</w:t>
             </w:r>
           </w:p>
@@ -8278,6 +8281,7 @@
               <w:spacing w:before="0" w:line="240" w:lineRule="auto"/>
             </w:pPr>
             <w:r>
+              <w:lastRenderedPageBreak/>
               <w:t>5-Nov-2023</w:t>
             </w:r>
           </w:p>
@@ -8817,11 +8821,7 @@
               <w:spacing w:before="0" w:line="240" w:lineRule="auto"/>
             </w:pPr>
             <w:r>
-              <w:t xml:space="preserve">Reviewed this document contents and tried to collaborate with feedback with </w:t>
-            </w:r>
-            <w:r>
-              <w:lastRenderedPageBreak/>
-              <w:t xml:space="preserve">the team. Added some details to fill in the gaps I </w:t>
+              <w:t xml:space="preserve">Reviewed this document contents and tried to collaborate with feedback with the team. Added some details to fill in the gaps I </w:t>
             </w:r>
             <w:proofErr w:type="gramStart"/>
             <w:r>
@@ -8844,6 +8844,7 @@
               <w:rPr>
                 <w:b/>
               </w:rPr>
+              <w:lastRenderedPageBreak/>
               <w:t xml:space="preserve">Ngoc Pham </w:t>
             </w:r>
             <w:r>
@@ -10432,7 +10433,7 @@
         <v:path o:extrusionok="f" gradientshapeok="t" o:connecttype="rect"/>
         <o:lock v:ext="edit" aspectratio="t"/>
       </v:shapetype>
-      <v:shape id="image2.png" o:spid="_x0000_i1026" type="#_x0000_t75" alt="short line" style="width:23.75pt;height:3.15pt;visibility:visible;mso-wrap-style:square" o:bullet="t">
+      <v:shape id="_x0000_i1038" type="#_x0000_t75" alt="short line" style="width:46.7pt;height:6.35pt;visibility:visible;mso-wrap-style:square" o:bullet="t">
         <v:imagedata r:id="rId1" o:title="short line"/>
       </v:shape>
     </w:pict>

</xml_diff>